<commit_message>
updated document with latest cloud specs
</commit_message>
<xml_diff>
--- a/Gilbert Polo-assignment_Final.docx
+++ b/Gilbert Polo-assignment_Final.docx
@@ -16,8 +16,6 @@
       <w:r>
         <w:t>Final Project</w:t>
       </w:r>
-      <w:bookmarkStart w:id="0" w:name="_GoBack"/>
-      <w:bookmarkEnd w:id="0"/>
     </w:p>
     <w:p>
       <w:r>
@@ -28,13 +26,28 @@
       </w:r>
     </w:p>
     <w:p>
-      <w:r>
-        <w:t>macOS X Sierra</w:t>
-      </w:r>
-    </w:p>
-    <w:p>
-      <w:r>
-        <w:t>IDE Xcode 8.3.3</w:t>
+      <w:proofErr w:type="spellStart"/>
+      <w:proofErr w:type="gramStart"/>
+      <w:r>
+        <w:t>macOS</w:t>
+      </w:r>
+      <w:proofErr w:type="spellEnd"/>
+      <w:proofErr w:type="gramEnd"/>
+      <w:r>
+        <w:t xml:space="preserve"> X Sierra</w:t>
+      </w:r>
+    </w:p>
+    <w:p>
+      <w:r>
+        <w:t xml:space="preserve">IDE </w:t>
+      </w:r>
+      <w:proofErr w:type="spellStart"/>
+      <w:r>
+        <w:t>Xcode</w:t>
+      </w:r>
+      <w:proofErr w:type="spellEnd"/>
+      <w:r>
+        <w:t xml:space="preserve"> 8.3.3</w:t>
       </w:r>
     </w:p>
     <w:p>
@@ -47,6 +60,19 @@
         <w:t>Python Web Framework Flask</w:t>
       </w:r>
     </w:p>
+    <w:p>
+      <w:r>
+        <w:t>IBM Cloud Lite Account (</w:t>
+      </w:r>
+      <w:proofErr w:type="spellStart"/>
+      <w:r>
+        <w:t>BlueMix</w:t>
+      </w:r>
+      <w:proofErr w:type="spellEnd"/>
+      <w:r>
+        <w:t>)</w:t>
+      </w:r>
+    </w:p>
     <w:p/>
     <w:p>
       <w:pPr>
@@ -58,7 +84,15 @@
     </w:p>
     <w:p>
       <w:r>
-        <w:t xml:space="preserve">This final python project is based off of the book’s sample shopping cart object oriented design. The project design and code is comprised of three different tiers; database, business, and web. </w:t>
+        <w:t>This final python project is based off of the book’s sample shopping cart object oriented design. The project design and code is comprised of three different tiers</w:t>
+      </w:r>
+      <w:proofErr w:type="gramStart"/>
+      <w:r>
+        <w:t>;</w:t>
+      </w:r>
+      <w:proofErr w:type="gramEnd"/>
+      <w:r>
+        <w:t xml:space="preserve"> database, business, and web. </w:t>
       </w:r>
       <w:r>
         <w:t>For the database tier, Sqlite3 is used as the database. Python Flask is used as the web framework, which is used to provide the UI interface.</w:t>
@@ -89,8 +123,13 @@
     </w:p>
     <w:p>
       <w:r>
-        <w:t>This tier contains the objected oriented design of the shopping cart program. Each python class represents part of the application such as the products available. The client’s shopping cart and the current items in the shopping cart.</w:t>
-      </w:r>
+        <w:t xml:space="preserve">This tier contains the objected oriented design of the shopping cart program. Each python class represents part of the application such as the products available. </w:t>
+      </w:r>
+      <w:proofErr w:type="gramStart"/>
+      <w:r>
+        <w:t>The client’s shopping cart and the current items in the shopping cart.</w:t>
+      </w:r>
+      <w:proofErr w:type="gramEnd"/>
     </w:p>
     <w:p/>
     <w:p>
@@ -123,9 +162,11 @@
           <w:numId w:val="2"/>
         </w:numPr>
       </w:pPr>
+      <w:proofErr w:type="spellStart"/>
       <w:r>
         <w:t>FinalProject</w:t>
       </w:r>
+      <w:proofErr w:type="spellEnd"/>
     </w:p>
     <w:p>
       <w:pPr>
@@ -135,9 +176,11 @@
           <w:numId w:val="2"/>
         </w:numPr>
       </w:pPr>
+      <w:proofErr w:type="gramStart"/>
       <w:r>
         <w:t>shopping</w:t>
       </w:r>
+      <w:proofErr w:type="gramEnd"/>
     </w:p>
     <w:p>
       <w:pPr>
@@ -147,9 +190,13 @@
           <w:numId w:val="2"/>
         </w:numPr>
       </w:pPr>
+      <w:proofErr w:type="spellStart"/>
+      <w:proofErr w:type="gramStart"/>
       <w:r>
         <w:t>db</w:t>
       </w:r>
+      <w:proofErr w:type="spellEnd"/>
+      <w:proofErr w:type="gramEnd"/>
     </w:p>
     <w:p>
       <w:pPr>
@@ -159,9 +206,11 @@
           <w:numId w:val="2"/>
         </w:numPr>
       </w:pPr>
+      <w:proofErr w:type="gramStart"/>
       <w:r>
         <w:t>shopping</w:t>
       </w:r>
+      <w:proofErr w:type="gramEnd"/>
     </w:p>
     <w:p>
       <w:pPr>
@@ -171,9 +220,11 @@
           <w:numId w:val="2"/>
         </w:numPr>
       </w:pPr>
+      <w:proofErr w:type="gramStart"/>
       <w:r>
         <w:t>web</w:t>
       </w:r>
+      <w:proofErr w:type="gramEnd"/>
     </w:p>
     <w:p>
       <w:pPr>
@@ -183,9 +234,11 @@
           <w:numId w:val="2"/>
         </w:numPr>
       </w:pPr>
+      <w:proofErr w:type="gramStart"/>
       <w:r>
         <w:t>test</w:t>
       </w:r>
+      <w:proofErr w:type="gramEnd"/>
     </w:p>
     <w:p/>
     <w:p>
@@ -287,11 +340,65 @@
       <w:r>
         <w:t xml:space="preserve"> of a testing module benefited me greatly because I was able to test both the business and database tiers independently of the web module. Without this it would have been </w:t>
       </w:r>
-      <w:r>
-        <w:t xml:space="preserve">to much to test and debug </w:t>
+      <w:proofErr w:type="gramStart"/>
+      <w:r>
+        <w:t>to</w:t>
+      </w:r>
+      <w:proofErr w:type="gramEnd"/>
+      <w:r>
+        <w:t xml:space="preserve"> much to test and debug </w:t>
       </w:r>
       <w:r>
         <w:t>all three tiers at the same time.</w:t>
+      </w:r>
+    </w:p>
+    <w:p/>
+    <w:p>
+      <w:r>
+        <w:t>Cloud challenges.</w:t>
+      </w:r>
+    </w:p>
+    <w:p>
+      <w:r>
+        <w:t xml:space="preserve">Wow!!! This was very challenging. Documentation is what can you say IBM documentation </w:t>
+      </w:r>
+      <w:r>
+        <w:sym w:font="Wingdings" w:char="F04A"/>
+      </w:r>
+      <w:r>
+        <w:t xml:space="preserve">. </w:t>
+      </w:r>
+      <w:proofErr w:type="spellStart"/>
+      <w:r>
+        <w:t>BlueMix</w:t>
+      </w:r>
+      <w:proofErr w:type="spellEnd"/>
+      <w:r>
+        <w:t xml:space="preserve"> is now IBM Cloud so whatever documentation there is its on </w:t>
+      </w:r>
+      <w:proofErr w:type="spellStart"/>
+      <w:r>
+        <w:t>BlueMix</w:t>
+      </w:r>
+      <w:proofErr w:type="spellEnd"/>
+      <w:r>
+        <w:t xml:space="preserve">. I got burned by downloading IBM Cloud </w:t>
+      </w:r>
+      <w:proofErr w:type="gramStart"/>
+      <w:r>
+        <w:t>CLI which</w:t>
+      </w:r>
+      <w:proofErr w:type="gramEnd"/>
+      <w:r>
+        <w:t xml:space="preserve"> is somehow not compatible with an IBM Cloud Lite account. Had to download Cloud Foundry CLI (</w:t>
+      </w:r>
+      <w:proofErr w:type="spellStart"/>
+      <w:r>
+        <w:t>cf</w:t>
+      </w:r>
+      <w:proofErr w:type="spellEnd"/>
+      <w:r>
+        <w:t>) for mac, then things started to work until finally got my application running on the cloud.</w:t>
       </w:r>
     </w:p>
     <w:p/>
@@ -355,9 +462,11 @@
     </w:p>
     <w:p/>
     <w:p>
+      <w:proofErr w:type="gramStart"/>
       <w:r>
         <w:t>Screenshot after adding three products.</w:t>
       </w:r>
+      <w:proofErr w:type="gramEnd"/>
     </w:p>
     <w:p>
       <w:r>
@@ -534,8 +643,13 @@
     </w:p>
     <w:p/>
     <w:p>
-      <w:r>
-        <w:t>Screenshot of hitting “Main menu” on prior web page. This shows the main menu after an order, which allows the user to start the whole process again.</w:t>
+      <w:proofErr w:type="gramStart"/>
+      <w:r>
+        <w:t>Screenshot of hitting “Main menu” on prior web page.</w:t>
+      </w:r>
+      <w:proofErr w:type="gramEnd"/>
+      <w:r>
+        <w:t xml:space="preserve"> This shows the main menu after an order, which allows the user to start the whole process again.</w:t>
       </w:r>
     </w:p>
     <w:p/>
@@ -606,22 +720,97 @@
         <w:t xml:space="preserve">the </w:t>
       </w:r>
       <w:r>
-        <w:t>project should concentrate on making the application more “bullet-proof”. i.e. handling of all possible exceptions. Also, using python logging facilities to log more information. This would allow for more debugging and performance tuning.</w:t>
+        <w:t xml:space="preserve">project should concentrate on making the application more “bullet-proof”. </w:t>
+      </w:r>
+      <w:proofErr w:type="gramStart"/>
+      <w:r>
+        <w:t>i</w:t>
+      </w:r>
+      <w:proofErr w:type="gramEnd"/>
+      <w:r>
+        <w:t>.e. handling of all possible exceptions. Also, using python logging facilities to log more information. This would allow for more debugging and performance tuning.</w:t>
       </w:r>
     </w:p>
     <w:p/>
     <w:p>
-      <w:r>
-        <w:t>Git.</w:t>
+      <w:proofErr w:type="spellStart"/>
+      <w:r>
+        <w:t>Git</w:t>
+      </w:r>
+      <w:proofErr w:type="spellEnd"/>
+      <w:r>
+        <w:t>.</w:t>
       </w:r>
     </w:p>
     <w:p>
       <w:r>
         <w:t xml:space="preserve">Project can be found on GIT: </w:t>
       </w:r>
-      <w:r>
-        <w:t>https://github.com/GilPolo/FinalProject</w:t>
-      </w:r>
+      <w:hyperlink r:id="rId12" w:history="1">
+        <w:r>
+          <w:rPr>
+            <w:rStyle w:val="Hyperlink"/>
+          </w:rPr>
+          <w:t>https://github.com/GilPolo/FinalProject</w:t>
+        </w:r>
+      </w:hyperlink>
+    </w:p>
+    <w:p/>
+    <w:p>
+      <w:r>
+        <w:t>IBM Cloud URL</w:t>
+      </w:r>
+    </w:p>
+    <w:p>
+      <w:hyperlink r:id="rId13" w:history="1">
+        <w:r>
+          <w:rPr>
+            <w:rStyle w:val="Hyperlink"/>
+          </w:rPr>
+          <w:t>https://gpolocop4045finalproject-talkative-platypus.mybluemix.net/</w:t>
+        </w:r>
+      </w:hyperlink>
+    </w:p>
+    <w:p/>
+    <w:p>
+      <w:r>
+        <w:t>Running the application.</w:t>
+      </w:r>
+    </w:p>
+    <w:p>
+      <w:r>
+        <w:t xml:space="preserve">However, you install the application either by </w:t>
+      </w:r>
+      <w:proofErr w:type="spellStart"/>
+      <w:r>
+        <w:t>git</w:t>
+      </w:r>
+      <w:proofErr w:type="spellEnd"/>
+      <w:r>
+        <w:t xml:space="preserve"> or zip file. From the current working directory where the application is located execute the following python command</w:t>
+      </w:r>
+      <w:proofErr w:type="gramStart"/>
+      <w:r>
+        <w:t>;</w:t>
+      </w:r>
+      <w:proofErr w:type="gramEnd"/>
+    </w:p>
+    <w:p>
+      <w:proofErr w:type="gramStart"/>
+      <w:r>
+        <w:t>python</w:t>
+      </w:r>
+      <w:proofErr w:type="gramEnd"/>
+      <w:r>
+        <w:t xml:space="preserve"> -m </w:t>
+      </w:r>
+      <w:proofErr w:type="spellStart"/>
+      <w:r>
+        <w:t>shopping.web.main</w:t>
+      </w:r>
+      <w:bookmarkStart w:id="0" w:name="_GoBack"/>
+      <w:bookmarkEnd w:id="0"/>
+      <w:proofErr w:type="spellEnd"/>
     </w:p>
     <w:sectPr>
       <w:pgSz w:w="12240" w:h="15840"/>
@@ -1161,6 +1350,17 @@
       <w:contextualSpacing/>
     </w:pPr>
   </w:style>
+  <w:style w:type="character" w:styleId="Hyperlink">
+    <w:name w:val="Hyperlink"/>
+    <w:basedOn w:val="DefaultParagraphFont"/>
+    <w:uiPriority w:val="99"/>
+    <w:unhideWhenUsed/>
+    <w:rsid w:val="00B22A32"/>
+    <w:rPr>
+      <w:color w:val="0000FF" w:themeColor="hyperlink"/>
+      <w:u w:val="single"/>
+    </w:rPr>
+  </w:style>
 </w:styles>
 </file>
 
@@ -1387,6 +1587,17 @@
       <w:ind w:left="720"/>
       <w:contextualSpacing/>
     </w:pPr>
+  </w:style>
+  <w:style w:type="character" w:styleId="Hyperlink">
+    <w:name w:val="Hyperlink"/>
+    <w:basedOn w:val="DefaultParagraphFont"/>
+    <w:uiPriority w:val="99"/>
+    <w:unhideWhenUsed/>
+    <w:rsid w:val="00B22A32"/>
+    <w:rPr>
+      <w:color w:val="0000FF" w:themeColor="hyperlink"/>
+      <w:u w:val="single"/>
+    </w:rPr>
   </w:style>
 </w:styles>
 </file>
@@ -1716,7 +1927,7 @@
 </file>
 
 <file path=customXml/itemProps1.xml><?xml version="1.0" encoding="utf-8"?>
-<ds:datastoreItem xmlns:ds="http://schemas.openxmlformats.org/officeDocument/2006/customXml" ds:itemID="{ECD793FF-127F-ED40-B9AE-3288C7C3B1A7}">
+<ds:datastoreItem xmlns:ds="http://schemas.openxmlformats.org/officeDocument/2006/customXml" ds:itemID="{8C8A6AE9-5CB7-1C4F-BBDE-BF1A0C2CF341}">
   <ds:schemaRefs>
     <ds:schemaRef ds:uri="http://schemas.openxmlformats.org/officeDocument/2006/bibliography"/>
   </ds:schemaRefs>

</xml_diff>